<commit_message>
fix the naming rule of ui and class
</commit_message>
<xml_diff>
--- a/项目编码风格.docx
+++ b/项目编码风格.docx
@@ -54,11 +54,6 @@
       </w:r>
     </w:p>
     <w:p>
-      <w:pPr>
-        <w:rPr>
-          <w:rFonts w:hint="eastAsia"/>
-        </w:rPr>
-      </w:pPr>
       <w:r>
         <w:rPr>
           <w:rFonts w:hint="eastAsia"/>
@@ -103,11 +98,6 @@
       </w:r>
     </w:p>
     <w:p>
-      <w:pPr>
-        <w:rPr>
-          <w:rFonts w:hint="eastAsia"/>
-        </w:rPr>
-      </w:pPr>
       <w:r>
         <w:t>#define  ***_H</w:t>
       </w:r>
@@ -398,7 +388,7 @@
         <w:overflowPunct/>
         <w:jc w:val="left"/>
         <w:rPr>
-          <w:rFonts w:ascii="宋体" w:hAnsi="宋体" w:cs="宋体" w:hint="eastAsia"/>
+          <w:rFonts w:ascii="宋体" w:hAnsi="宋体" w:cs="宋体"/>
           <w:kern w:val="0"/>
           <w:sz w:val="21"/>
           <w:szCs w:val="21"/>
@@ -1159,9 +1149,6 @@
       <w:pPr>
         <w:pStyle w:val="21"/>
         <w:spacing w:before="71" w:after="71"/>
-        <w:rPr>
-          <w:rFonts w:hint="eastAsia"/>
-        </w:rPr>
       </w:pPr>
       <w:r>
         <w:rPr>
@@ -1210,34 +1197,33 @@
         <w:pStyle w:val="a3"/>
         <w:ind w:firstLineChars="0" w:firstLine="0"/>
         <w:rPr>
+          <w:color w:val="008000"/>
+        </w:rPr>
+      </w:pPr>
+      <w:r>
+        <w:rPr>
+          <w:color w:val="000080"/>
+        </w:rPr>
+        <w:lastRenderedPageBreak/>
+        <w:t>#include</w:t>
+      </w:r>
+      <w:r>
+        <w:rPr>
+          <w:color w:val="C0C0C0"/>
+        </w:rPr>
+        <w:t xml:space="preserve"> </w:t>
+      </w:r>
+      <w:r>
+        <w:rPr>
+          <w:color w:val="008000"/>
+        </w:rPr>
+        <w:t>&lt;QTimer</w:t>
+      </w:r>
+      <w:r>
+        <w:rPr>
           <w:rFonts w:hint="eastAsia"/>
           <w:color w:val="008000"/>
         </w:rPr>
-      </w:pPr>
-      <w:r>
-        <w:rPr>
-          <w:color w:val="000080"/>
-        </w:rPr>
-        <w:lastRenderedPageBreak/>
-        <w:t>#include</w:t>
-      </w:r>
-      <w:r>
-        <w:rPr>
-          <w:color w:val="C0C0C0"/>
-        </w:rPr>
-        <w:t xml:space="preserve"> </w:t>
-      </w:r>
-      <w:r>
-        <w:rPr>
-          <w:color w:val="008000"/>
-        </w:rPr>
-        <w:t>&lt;QTimer</w:t>
-      </w:r>
-      <w:r>
-        <w:rPr>
-          <w:rFonts w:hint="eastAsia"/>
-          <w:color w:val="008000"/>
-        </w:rPr>
         <w:t>&gt;</w:t>
       </w:r>
     </w:p>
@@ -1287,12 +1273,49 @@
     </w:p>
     <w:p>
       <w:pPr>
-        <w:pStyle w:val="a3"/>
-        <w:ind w:firstLineChars="0" w:firstLine="0"/>
+        <w:pStyle w:val="1"/>
+      </w:pPr>
+      <w:r>
         <w:rPr>
           <w:rFonts w:hint="eastAsia"/>
-          <w:sz w:val="21"/>
-          <w:szCs w:val="21"/>
+        </w:rPr>
+        <w:t>关于类</w:t>
+      </w:r>
+    </w:p>
+    <w:p>
+      <w:pPr>
+        <w:pStyle w:val="21"/>
+        <w:spacing w:before="71" w:after="71"/>
+      </w:pPr>
+      <w:r>
+        <w:rPr>
+          <w:rFonts w:hint="eastAsia"/>
+        </w:rPr>
+        <w:t>类的命名规则</w:t>
+      </w:r>
+    </w:p>
+    <w:p>
+      <w:r>
+        <w:rPr>
+          <w:rFonts w:hint="eastAsia"/>
+        </w:rPr>
+        <w:t>类的命名首字母必须大写。</w:t>
+      </w:r>
+      <w:r>
+        <w:rPr>
+          <w:rFonts w:hint="eastAsia"/>
+        </w:rPr>
+        <w:t>eg</w:t>
+      </w:r>
+      <w:r>
+        <w:t>: User</w:t>
+      </w:r>
+    </w:p>
+    <w:p/>
+    <w:p>
+      <w:pPr>
+        <w:rPr>
+          <w:rFonts w:hint="eastAsia"/>
         </w:rPr>
       </w:pPr>
       <w:bookmarkStart w:id="0" w:name="_GoBack"/>
@@ -7081,7 +7104,7 @@
 </file>
 
 <file path=customXml/itemProps1.xml><?xml version="1.0" encoding="utf-8"?>
-<ds:datastoreItem xmlns:ds="http://schemas.openxmlformats.org/officeDocument/2006/customXml" ds:itemID="{10104F47-E09B-4FF7-8891-19ACC5E45217}">
+<ds:datastoreItem xmlns:ds="http://schemas.openxmlformats.org/officeDocument/2006/customXml" ds:itemID="{FF412F06-899F-4EAB-8996-7D12BABCB639}">
   <ds:schemaRefs>
     <ds:schemaRef ds:uri="http://schemas.openxmlformats.org/officeDocument/2006/bibliography"/>
   </ds:schemaRefs>

</xml_diff>